<commit_message>
Add activity diagram SRS
</commit_message>
<xml_diff>
--- a/Amith Kini - SRS.docx
+++ b/Amith Kini - SRS.docx
@@ -105,15 +105,15 @@
         </w:sectPr>
       </w:pPr>
     </w:p>
-    <w:bookmarkStart w:id="0" w:name="_Toc344877432" w:displacedByCustomXml="next"/>
+    <w:bookmarkStart w:id="0" w:name="_Toc346509227" w:displacedByCustomXml="next"/>
     <w:bookmarkEnd w:id="0" w:displacedByCustomXml="next"/>
-    <w:bookmarkStart w:id="1" w:name="_Toc344879822" w:displacedByCustomXml="next"/>
+    <w:bookmarkStart w:id="1" w:name="_Toc346508952" w:displacedByCustomXml="next"/>
     <w:bookmarkEnd w:id="1" w:displacedByCustomXml="next"/>
     <w:bookmarkStart w:id="2" w:name="_Toc346508722" w:displacedByCustomXml="next"/>
     <w:bookmarkEnd w:id="2" w:displacedByCustomXml="next"/>
-    <w:bookmarkStart w:id="3" w:name="_Toc346508952" w:displacedByCustomXml="next"/>
+    <w:bookmarkStart w:id="3" w:name="_Toc344879822" w:displacedByCustomXml="next"/>
     <w:bookmarkEnd w:id="3" w:displacedByCustomXml="next"/>
-    <w:bookmarkStart w:id="4" w:name="_Toc346509227" w:displacedByCustomXml="next"/>
+    <w:bookmarkStart w:id="4" w:name="_Toc344877432" w:displacedByCustomXml="next"/>
     <w:bookmarkEnd w:id="4" w:displacedByCustomXml="next"/>
     <w:sdt>
       <w:sdtPr>
@@ -4801,37 +4801,35 @@
           <w:cols w:space="720"/>
         </w:sectPr>
       </w:pPr>
-      <w:bookmarkStart w:id="6" w:name="_GoBack"/>
-      <w:bookmarkEnd w:id="6"/>
     </w:p>
     <w:p>
       <w:pPr>
         <w:pStyle w:val="Heading1"/>
       </w:pPr>
-      <w:bookmarkStart w:id="7" w:name="_Toc439994665"/>
-      <w:bookmarkStart w:id="8" w:name="_Toc441230972"/>
-      <w:bookmarkStart w:id="9" w:name="_Toc507456395"/>
+      <w:bookmarkStart w:id="6" w:name="_Toc439994665"/>
+      <w:bookmarkStart w:id="7" w:name="_Toc441230972"/>
+      <w:bookmarkStart w:id="8" w:name="_Toc507456395"/>
       <w:r>
         <w:lastRenderedPageBreak/>
         <w:t>Introduction</w:t>
       </w:r>
+      <w:bookmarkEnd w:id="6"/>
       <w:bookmarkEnd w:id="7"/>
       <w:bookmarkEnd w:id="8"/>
+    </w:p>
+    <w:p>
+      <w:pPr>
+        <w:pStyle w:val="Heading2"/>
+      </w:pPr>
+      <w:bookmarkStart w:id="9" w:name="_Toc439994667"/>
+      <w:bookmarkStart w:id="10" w:name="_Toc441230973"/>
+      <w:bookmarkStart w:id="11" w:name="_Toc507456396"/>
+      <w:r>
+        <w:t>Purpose</w:t>
+      </w:r>
       <w:bookmarkEnd w:id="9"/>
-    </w:p>
-    <w:p>
-      <w:pPr>
-        <w:pStyle w:val="Heading2"/>
-      </w:pPr>
-      <w:bookmarkStart w:id="10" w:name="_Toc439994667"/>
-      <w:bookmarkStart w:id="11" w:name="_Toc441230973"/>
-      <w:bookmarkStart w:id="12" w:name="_Toc507456396"/>
-      <w:r>
-        <w:t>Purpose</w:t>
-      </w:r>
       <w:bookmarkEnd w:id="10"/>
       <w:bookmarkEnd w:id="11"/>
-      <w:bookmarkEnd w:id="12"/>
       <w:r>
         <w:t xml:space="preserve"> </w:t>
       </w:r>
@@ -4876,11 +4874,11 @@
       <w:pPr>
         <w:pStyle w:val="Heading2"/>
       </w:pPr>
-      <w:bookmarkStart w:id="13" w:name="_Toc507456397"/>
+      <w:bookmarkStart w:id="12" w:name="_Toc507456397"/>
       <w:r>
         <w:t>Definitions, acronyms, and abbreviations</w:t>
       </w:r>
-      <w:bookmarkEnd w:id="13"/>
+      <w:bookmarkEnd w:id="12"/>
     </w:p>
     <w:p/>
     <w:tbl>
@@ -5305,15 +5303,15 @@
       <w:pPr>
         <w:pStyle w:val="Heading2"/>
       </w:pPr>
-      <w:bookmarkStart w:id="14" w:name="_Toc439994669"/>
-      <w:bookmarkStart w:id="15" w:name="_Toc441230975"/>
-      <w:bookmarkStart w:id="16" w:name="_Toc507456398"/>
+      <w:bookmarkStart w:id="13" w:name="_Toc439994669"/>
+      <w:bookmarkStart w:id="14" w:name="_Toc441230975"/>
+      <w:bookmarkStart w:id="15" w:name="_Toc507456398"/>
       <w:r>
         <w:t>Intended Audience and Reading Suggestions</w:t>
       </w:r>
+      <w:bookmarkEnd w:id="13"/>
       <w:bookmarkEnd w:id="14"/>
       <w:bookmarkEnd w:id="15"/>
-      <w:bookmarkEnd w:id="16"/>
     </w:p>
     <w:p>
       <w:pPr>
@@ -5499,15 +5497,15 @@
       <w:pPr>
         <w:pStyle w:val="Heading2"/>
       </w:pPr>
-      <w:bookmarkStart w:id="17" w:name="_Toc439994670"/>
-      <w:bookmarkStart w:id="18" w:name="_Toc441230976"/>
-      <w:bookmarkStart w:id="19" w:name="_Toc507456399"/>
+      <w:bookmarkStart w:id="16" w:name="_Toc439994670"/>
+      <w:bookmarkStart w:id="17" w:name="_Toc441230976"/>
+      <w:bookmarkStart w:id="18" w:name="_Toc507456399"/>
       <w:r>
         <w:t>Product Scope</w:t>
       </w:r>
+      <w:bookmarkEnd w:id="16"/>
       <w:bookmarkEnd w:id="17"/>
       <w:bookmarkEnd w:id="18"/>
-      <w:bookmarkEnd w:id="19"/>
     </w:p>
     <w:p>
       <w:pPr>
@@ -5642,15 +5640,15 @@
       <w:pPr>
         <w:pStyle w:val="Heading2"/>
       </w:pPr>
-      <w:bookmarkStart w:id="20" w:name="_Toc439994672"/>
-      <w:bookmarkStart w:id="21" w:name="_Toc441230977"/>
-      <w:bookmarkStart w:id="22" w:name="_Toc507456400"/>
+      <w:bookmarkStart w:id="19" w:name="_Toc439994672"/>
+      <w:bookmarkStart w:id="20" w:name="_Toc441230977"/>
+      <w:bookmarkStart w:id="21" w:name="_Toc507456400"/>
       <w:r>
         <w:t>References</w:t>
       </w:r>
+      <w:bookmarkEnd w:id="19"/>
       <w:bookmarkEnd w:id="20"/>
       <w:bookmarkEnd w:id="21"/>
-      <w:bookmarkEnd w:id="22"/>
     </w:p>
     <w:p>
       <w:pPr>
@@ -5702,53 +5700,53 @@
       <w:r>
         <w:br w:type="page"/>
       </w:r>
-      <w:bookmarkStart w:id="23" w:name="_Toc439994673"/>
-      <w:bookmarkStart w:id="24" w:name="_Toc441230978"/>
-      <w:bookmarkStart w:id="25" w:name="_Toc507456401"/>
+      <w:bookmarkStart w:id="22" w:name="_Toc439994673"/>
+      <w:bookmarkStart w:id="23" w:name="_Toc441230978"/>
+      <w:bookmarkStart w:id="24" w:name="_Toc507456401"/>
       <w:r>
         <w:lastRenderedPageBreak/>
         <w:t>Overall Description</w:t>
       </w:r>
+      <w:bookmarkEnd w:id="22"/>
       <w:bookmarkEnd w:id="23"/>
       <w:bookmarkEnd w:id="24"/>
+    </w:p>
+    <w:p>
+      <w:pPr>
+        <w:jc w:val="both"/>
+        <w:rPr>
+          <w:rFonts w:ascii="Arial" w:hAnsi="Arial" w:cs="Arial"/>
+          <w:sz w:val="22"/>
+        </w:rPr>
+      </w:pPr>
+      <w:r>
+        <w:rPr>
+          <w:rFonts w:ascii="Arial" w:hAnsi="Arial" w:cs="Arial"/>
+          <w:sz w:val="22"/>
+        </w:rPr>
+        <w:t>This section will give an overview of the whole system. The system will be explained in its context to show how the system interacts with other systems and introduce the basic functionality of it. It will also describe what type of stakeholders will use the system and what functionality is available for each type. At last, the constraints and assumptions for the system is presented</w:t>
+      </w:r>
+      <w:bookmarkStart w:id="25" w:name="_Toc439994674"/>
+      <w:bookmarkStart w:id="26" w:name="_Toc441230979"/>
+      <w:r>
+        <w:rPr>
+          <w:rFonts w:ascii="Arial" w:hAnsi="Arial" w:cs="Arial"/>
+          <w:sz w:val="22"/>
+        </w:rPr>
+        <w:t>.</w:t>
+      </w:r>
+    </w:p>
+    <w:p>
+      <w:pPr>
+        <w:pStyle w:val="Heading2"/>
+      </w:pPr>
+      <w:bookmarkStart w:id="27" w:name="_Toc507456402"/>
+      <w:r>
+        <w:t>Product Perspective</w:t>
+      </w:r>
       <w:bookmarkEnd w:id="25"/>
-    </w:p>
-    <w:p>
-      <w:pPr>
-        <w:jc w:val="both"/>
-        <w:rPr>
-          <w:rFonts w:ascii="Arial" w:hAnsi="Arial" w:cs="Arial"/>
-          <w:sz w:val="22"/>
-        </w:rPr>
-      </w:pPr>
-      <w:r>
-        <w:rPr>
-          <w:rFonts w:ascii="Arial" w:hAnsi="Arial" w:cs="Arial"/>
-          <w:sz w:val="22"/>
-        </w:rPr>
-        <w:t>This section will give an overview of the whole system. The system will be explained in its context to show how the system interacts with other systems and introduce the basic functionality of it. It will also describe what type of stakeholders will use the system and what functionality is available for each type. At last, the constraints and assumptions for the system is presented</w:t>
-      </w:r>
-      <w:bookmarkStart w:id="26" w:name="_Toc439994674"/>
-      <w:bookmarkStart w:id="27" w:name="_Toc441230979"/>
-      <w:r>
-        <w:rPr>
-          <w:rFonts w:ascii="Arial" w:hAnsi="Arial" w:cs="Arial"/>
-          <w:sz w:val="22"/>
-        </w:rPr>
-        <w:t>.</w:t>
-      </w:r>
-    </w:p>
-    <w:p>
-      <w:pPr>
-        <w:pStyle w:val="Heading2"/>
-      </w:pPr>
-      <w:bookmarkStart w:id="28" w:name="_Toc507456402"/>
-      <w:r>
-        <w:t>Product Perspective</w:t>
-      </w:r>
       <w:bookmarkEnd w:id="26"/>
       <w:bookmarkEnd w:id="27"/>
-      <w:bookmarkEnd w:id="28"/>
     </w:p>
     <w:p>
       <w:pPr>
@@ -5920,15 +5918,15 @@
       <w:pPr>
         <w:pStyle w:val="Heading2"/>
       </w:pPr>
-      <w:bookmarkStart w:id="29" w:name="_Toc439994675"/>
-      <w:bookmarkStart w:id="30" w:name="_Toc441230980"/>
-      <w:bookmarkStart w:id="31" w:name="_Toc507456403"/>
+      <w:bookmarkStart w:id="28" w:name="_Toc439994675"/>
+      <w:bookmarkStart w:id="29" w:name="_Toc441230980"/>
+      <w:bookmarkStart w:id="30" w:name="_Toc507456403"/>
       <w:r>
         <w:t>Product Functions</w:t>
       </w:r>
+      <w:bookmarkEnd w:id="28"/>
       <w:bookmarkEnd w:id="29"/>
       <w:bookmarkEnd w:id="30"/>
-      <w:bookmarkEnd w:id="31"/>
     </w:p>
     <w:p>
       <w:pPr>
@@ -6136,16 +6134,16 @@
       <w:pPr>
         <w:pStyle w:val="Heading2"/>
       </w:pPr>
-      <w:bookmarkStart w:id="32" w:name="_Toc439994676"/>
-      <w:bookmarkStart w:id="33" w:name="_Toc441230981"/>
-      <w:bookmarkStart w:id="34" w:name="_Toc507456404"/>
+      <w:bookmarkStart w:id="31" w:name="_Toc439994676"/>
+      <w:bookmarkStart w:id="32" w:name="_Toc441230981"/>
+      <w:bookmarkStart w:id="33" w:name="_Toc507456404"/>
       <w:r>
         <w:lastRenderedPageBreak/>
         <w:t>User Classes and Characteristics</w:t>
       </w:r>
+      <w:bookmarkEnd w:id="31"/>
       <w:bookmarkEnd w:id="32"/>
       <w:bookmarkEnd w:id="33"/>
-      <w:bookmarkEnd w:id="34"/>
     </w:p>
     <w:p>
       <w:pPr>
@@ -6310,15 +6308,15 @@
       <w:pPr>
         <w:pStyle w:val="Heading2"/>
       </w:pPr>
-      <w:bookmarkStart w:id="35" w:name="_Toc439994677"/>
-      <w:bookmarkStart w:id="36" w:name="_Toc441230982"/>
-      <w:bookmarkStart w:id="37" w:name="_Toc507456405"/>
+      <w:bookmarkStart w:id="34" w:name="_Toc439994677"/>
+      <w:bookmarkStart w:id="35" w:name="_Toc441230982"/>
+      <w:bookmarkStart w:id="36" w:name="_Toc507456405"/>
       <w:r>
         <w:t>Operating Environment</w:t>
       </w:r>
+      <w:bookmarkEnd w:id="34"/>
       <w:bookmarkEnd w:id="35"/>
       <w:bookmarkEnd w:id="36"/>
-      <w:bookmarkEnd w:id="37"/>
     </w:p>
     <w:p>
       <w:pPr>
@@ -6345,15 +6343,15 @@
       <w:pPr>
         <w:pStyle w:val="Heading2"/>
       </w:pPr>
-      <w:bookmarkStart w:id="38" w:name="_Toc439994678"/>
-      <w:bookmarkStart w:id="39" w:name="_Toc441230983"/>
-      <w:bookmarkStart w:id="40" w:name="_Toc507456406"/>
+      <w:bookmarkStart w:id="37" w:name="_Toc439994678"/>
+      <w:bookmarkStart w:id="38" w:name="_Toc441230983"/>
+      <w:bookmarkStart w:id="39" w:name="_Toc507456406"/>
       <w:r>
         <w:t>Design and Implementation Constraints</w:t>
       </w:r>
+      <w:bookmarkEnd w:id="37"/>
       <w:bookmarkEnd w:id="38"/>
       <w:bookmarkEnd w:id="39"/>
-      <w:bookmarkEnd w:id="40"/>
     </w:p>
     <w:p>
       <w:pPr>
@@ -6476,15 +6474,15 @@
       <w:pPr>
         <w:pStyle w:val="Heading2"/>
       </w:pPr>
-      <w:bookmarkStart w:id="41" w:name="_Toc439994679"/>
-      <w:bookmarkStart w:id="42" w:name="_Toc441230984"/>
-      <w:bookmarkStart w:id="43" w:name="_Toc507456407"/>
+      <w:bookmarkStart w:id="40" w:name="_Toc439994679"/>
+      <w:bookmarkStart w:id="41" w:name="_Toc441230984"/>
+      <w:bookmarkStart w:id="42" w:name="_Toc507456407"/>
       <w:r>
         <w:t>User Documentation</w:t>
       </w:r>
+      <w:bookmarkEnd w:id="40"/>
       <w:bookmarkEnd w:id="41"/>
       <w:bookmarkEnd w:id="42"/>
-      <w:bookmarkEnd w:id="43"/>
     </w:p>
     <w:p>
       <w:pPr>
@@ -6529,16 +6527,16 @@
       <w:pPr>
         <w:pStyle w:val="Heading2"/>
       </w:pPr>
-      <w:bookmarkStart w:id="44" w:name="_Toc439994680"/>
-      <w:bookmarkStart w:id="45" w:name="_Toc441230985"/>
-      <w:bookmarkStart w:id="46" w:name="_Toc507456408"/>
+      <w:bookmarkStart w:id="43" w:name="_Toc439994680"/>
+      <w:bookmarkStart w:id="44" w:name="_Toc441230985"/>
+      <w:bookmarkStart w:id="45" w:name="_Toc507456408"/>
       <w:r>
         <w:lastRenderedPageBreak/>
         <w:t>Assumptions and Dependencies</w:t>
       </w:r>
+      <w:bookmarkEnd w:id="43"/>
       <w:bookmarkEnd w:id="44"/>
       <w:bookmarkEnd w:id="45"/>
-      <w:bookmarkEnd w:id="46"/>
     </w:p>
     <w:p>
       <w:pPr>
@@ -6604,16 +6602,16 @@
       <w:pPr>
         <w:pStyle w:val="Heading1"/>
       </w:pPr>
-      <w:bookmarkStart w:id="47" w:name="_Toc439994682"/>
-      <w:bookmarkStart w:id="48" w:name="_Toc441230986"/>
-      <w:bookmarkStart w:id="49" w:name="_Toc507456409"/>
+      <w:bookmarkStart w:id="46" w:name="_Toc439994682"/>
+      <w:bookmarkStart w:id="47" w:name="_Toc441230986"/>
+      <w:bookmarkStart w:id="48" w:name="_Toc507456409"/>
       <w:r>
         <w:lastRenderedPageBreak/>
         <w:t>External Interface Requirements</w:t>
       </w:r>
+      <w:bookmarkEnd w:id="46"/>
       <w:bookmarkEnd w:id="47"/>
       <w:bookmarkEnd w:id="48"/>
-      <w:bookmarkEnd w:id="49"/>
     </w:p>
     <w:p>
       <w:pPr>
@@ -6635,13 +6633,13 @@
         <w:pStyle w:val="Heading2"/>
         <w:jc w:val="both"/>
       </w:pPr>
-      <w:bookmarkStart w:id="50" w:name="_Toc441230987"/>
-      <w:bookmarkStart w:id="51" w:name="_Toc507456410"/>
+      <w:bookmarkStart w:id="49" w:name="_Toc441230987"/>
+      <w:bookmarkStart w:id="50" w:name="_Toc507456410"/>
       <w:r>
         <w:t>User Interfaces</w:t>
       </w:r>
+      <w:bookmarkEnd w:id="49"/>
       <w:bookmarkEnd w:id="50"/>
-      <w:bookmarkEnd w:id="51"/>
     </w:p>
     <w:p>
       <w:pPr>
@@ -6849,8 +6847,8 @@
         </w:rPr>
         <w:t>After the user is logged in, they are presented with a catalogue page with all the cars listed.</w:t>
       </w:r>
-      <w:bookmarkStart w:id="52" w:name="_Toc439994684"/>
-      <w:bookmarkStart w:id="53" w:name="_Toc441230988"/>
+      <w:bookmarkStart w:id="51" w:name="_Toc439994684"/>
+      <w:bookmarkStart w:id="52" w:name="_Toc441230988"/>
     </w:p>
     <w:p>
       <w:pPr>
@@ -6914,13 +6912,13 @@
         <w:pStyle w:val="Heading2"/>
         <w:jc w:val="both"/>
       </w:pPr>
-      <w:bookmarkStart w:id="54" w:name="_Toc507456411"/>
+      <w:bookmarkStart w:id="53" w:name="_Toc507456411"/>
       <w:r>
         <w:t>Hardware Interfaces</w:t>
       </w:r>
+      <w:bookmarkEnd w:id="51"/>
       <w:bookmarkEnd w:id="52"/>
       <w:bookmarkEnd w:id="53"/>
-      <w:bookmarkEnd w:id="54"/>
     </w:p>
     <w:p>
       <w:pPr>
@@ -6942,15 +6940,15 @@
         <w:pStyle w:val="Heading2"/>
         <w:jc w:val="both"/>
       </w:pPr>
-      <w:bookmarkStart w:id="55" w:name="_Toc439994685"/>
-      <w:bookmarkStart w:id="56" w:name="_Toc441230989"/>
-      <w:bookmarkStart w:id="57" w:name="_Toc507456412"/>
+      <w:bookmarkStart w:id="54" w:name="_Toc439994685"/>
+      <w:bookmarkStart w:id="55" w:name="_Toc441230989"/>
+      <w:bookmarkStart w:id="56" w:name="_Toc507456412"/>
       <w:r>
         <w:t>Software Interfaces</w:t>
       </w:r>
+      <w:bookmarkEnd w:id="54"/>
       <w:bookmarkEnd w:id="55"/>
       <w:bookmarkEnd w:id="56"/>
-      <w:bookmarkEnd w:id="57"/>
     </w:p>
     <w:p>
       <w:pPr>
@@ -7043,15 +7041,15 @@
         <w:pStyle w:val="Heading2"/>
         <w:jc w:val="both"/>
       </w:pPr>
-      <w:bookmarkStart w:id="58" w:name="_Toc439994686"/>
-      <w:bookmarkStart w:id="59" w:name="_Toc441230990"/>
-      <w:bookmarkStart w:id="60" w:name="_Toc507456413"/>
+      <w:bookmarkStart w:id="57" w:name="_Toc439994686"/>
+      <w:bookmarkStart w:id="58" w:name="_Toc441230990"/>
+      <w:bookmarkStart w:id="59" w:name="_Toc507456413"/>
       <w:r>
         <w:t>Communications Interfaces</w:t>
       </w:r>
+      <w:bookmarkEnd w:id="57"/>
       <w:bookmarkEnd w:id="58"/>
       <w:bookmarkEnd w:id="59"/>
-      <w:bookmarkEnd w:id="60"/>
     </w:p>
     <w:p>
       <w:pPr>
@@ -7098,52 +7096,52 @@
       <w:pPr>
         <w:pStyle w:val="Heading1"/>
       </w:pPr>
-      <w:bookmarkStart w:id="61" w:name="_Toc439994687"/>
-      <w:bookmarkStart w:id="62" w:name="_Toc441230991"/>
-      <w:bookmarkStart w:id="63" w:name="_Toc507456414"/>
+      <w:bookmarkStart w:id="60" w:name="_Toc439994687"/>
+      <w:bookmarkStart w:id="61" w:name="_Toc441230991"/>
+      <w:bookmarkStart w:id="62" w:name="_Toc507456414"/>
       <w:r>
         <w:lastRenderedPageBreak/>
         <w:t>System Features</w:t>
       </w:r>
+      <w:bookmarkEnd w:id="60"/>
       <w:bookmarkEnd w:id="61"/>
       <w:bookmarkEnd w:id="62"/>
+    </w:p>
+    <w:p>
+      <w:pPr>
+        <w:pStyle w:val="template"/>
+        <w:rPr>
+          <w:i w:val="0"/>
+          <w:szCs w:val="22"/>
+        </w:rPr>
+      </w:pPr>
+      <w:r>
+        <w:rPr>
+          <w:i w:val="0"/>
+          <w:szCs w:val="22"/>
+        </w:rPr>
+        <w:t>This section includes the requirements that specify all the fundamental actions of the software system.</w:t>
+      </w:r>
+    </w:p>
+    <w:p>
+      <w:pPr>
+        <w:pStyle w:val="Heading2"/>
+      </w:pPr>
+      <w:bookmarkStart w:id="63" w:name="_Toc507456415"/>
+      <w:r>
+        <w:t>User class 1 – The customer</w:t>
+      </w:r>
       <w:bookmarkEnd w:id="63"/>
     </w:p>
     <w:p>
       <w:pPr>
-        <w:pStyle w:val="template"/>
-        <w:rPr>
-          <w:i w:val="0"/>
-          <w:szCs w:val="22"/>
-        </w:rPr>
-      </w:pPr>
-      <w:r>
-        <w:rPr>
-          <w:i w:val="0"/>
-          <w:szCs w:val="22"/>
-        </w:rPr>
-        <w:t>This section includes the requirements that specify all the fundamental actions of the software system.</w:t>
-      </w:r>
-    </w:p>
-    <w:p>
-      <w:pPr>
-        <w:pStyle w:val="Heading2"/>
-      </w:pPr>
-      <w:bookmarkStart w:id="64" w:name="_Toc507456415"/>
-      <w:r>
-        <w:t>User class 1 – The customer</w:t>
+        <w:pStyle w:val="Heading3"/>
+      </w:pPr>
+      <w:bookmarkStart w:id="64" w:name="_Toc507456416"/>
+      <w:r>
+        <w:t>User registration</w:t>
       </w:r>
       <w:bookmarkEnd w:id="64"/>
-    </w:p>
-    <w:p>
-      <w:pPr>
-        <w:pStyle w:val="Heading3"/>
-      </w:pPr>
-      <w:bookmarkStart w:id="65" w:name="_Toc507456416"/>
-      <w:r>
-        <w:t>User registration</w:t>
-      </w:r>
-      <w:bookmarkEnd w:id="65"/>
     </w:p>
     <w:p>
       <w:pPr>
@@ -7405,11 +7403,11 @@
       <w:pPr>
         <w:pStyle w:val="Heading3"/>
       </w:pPr>
-      <w:bookmarkStart w:id="66" w:name="_Toc507456417"/>
+      <w:bookmarkStart w:id="65" w:name="_Toc507456417"/>
       <w:r>
         <w:t>User login</w:t>
       </w:r>
-      <w:bookmarkEnd w:id="66"/>
+      <w:bookmarkEnd w:id="65"/>
     </w:p>
     <w:p>
       <w:pPr>
@@ -7671,12 +7669,12 @@
       <w:pPr>
         <w:pStyle w:val="Heading3"/>
       </w:pPr>
-      <w:bookmarkStart w:id="67" w:name="_Toc507456418"/>
+      <w:bookmarkStart w:id="66" w:name="_Toc507456418"/>
       <w:r>
         <w:lastRenderedPageBreak/>
         <w:t>User homepage</w:t>
       </w:r>
-      <w:bookmarkEnd w:id="67"/>
+      <w:bookmarkEnd w:id="66"/>
     </w:p>
     <w:p>
       <w:pPr>
@@ -7941,11 +7939,11 @@
       <w:pPr>
         <w:pStyle w:val="Heading3"/>
       </w:pPr>
-      <w:bookmarkStart w:id="68" w:name="_Toc507456419"/>
+      <w:bookmarkStart w:id="67" w:name="_Toc507456419"/>
       <w:r>
         <w:t>Car search</w:t>
       </w:r>
-      <w:bookmarkEnd w:id="68"/>
+      <w:bookmarkEnd w:id="67"/>
     </w:p>
     <w:p>
       <w:pPr>
@@ -8214,11 +8212,11 @@
       <w:pPr>
         <w:pStyle w:val="Heading3"/>
       </w:pPr>
-      <w:bookmarkStart w:id="69" w:name="_Toc507456420"/>
+      <w:bookmarkStart w:id="68" w:name="_Toc507456420"/>
       <w:r>
         <w:t>Car information</w:t>
       </w:r>
-      <w:bookmarkEnd w:id="69"/>
+      <w:bookmarkEnd w:id="68"/>
     </w:p>
     <w:p>
       <w:pPr>
@@ -8466,11 +8464,11 @@
       <w:pPr>
         <w:pStyle w:val="Heading3"/>
       </w:pPr>
-      <w:bookmarkStart w:id="70" w:name="_Toc507456421"/>
+      <w:bookmarkStart w:id="69" w:name="_Toc507456421"/>
       <w:r>
         <w:t>Test drive</w:t>
       </w:r>
-      <w:bookmarkEnd w:id="70"/>
+      <w:bookmarkEnd w:id="69"/>
     </w:p>
     <w:p>
       <w:pPr>
@@ -8695,11 +8693,11 @@
       <w:pPr>
         <w:pStyle w:val="Heading3"/>
       </w:pPr>
-      <w:bookmarkStart w:id="71" w:name="_Toc507456422"/>
+      <w:bookmarkStart w:id="70" w:name="_Toc507456422"/>
       <w:r>
         <w:t>Car booking</w:t>
       </w:r>
-      <w:bookmarkEnd w:id="71"/>
+      <w:bookmarkEnd w:id="70"/>
     </w:p>
     <w:p>
       <w:pPr>
@@ -8978,11 +8976,11 @@
       <w:pPr>
         <w:pStyle w:val="Heading3"/>
       </w:pPr>
-      <w:bookmarkStart w:id="72" w:name="_Toc507456423"/>
+      <w:bookmarkStart w:id="71" w:name="_Toc507456423"/>
       <w:r>
         <w:t>Booking status</w:t>
       </w:r>
-      <w:bookmarkEnd w:id="72"/>
+      <w:bookmarkEnd w:id="71"/>
     </w:p>
     <w:p>
       <w:pPr>
@@ -9178,22 +9176,22 @@
       <w:pPr>
         <w:pStyle w:val="Heading2"/>
       </w:pPr>
-      <w:bookmarkStart w:id="73" w:name="_Toc507456424"/>
+      <w:bookmarkStart w:id="72" w:name="_Toc507456424"/>
       <w:r>
         <w:lastRenderedPageBreak/>
         <w:t>User class 2 – The Administrator</w:t>
       </w:r>
+      <w:bookmarkEnd w:id="72"/>
+    </w:p>
+    <w:p>
+      <w:pPr>
+        <w:pStyle w:val="Heading3"/>
+      </w:pPr>
+      <w:bookmarkStart w:id="73" w:name="_Toc507456425"/>
+      <w:r>
+        <w:t>Login</w:t>
+      </w:r>
       <w:bookmarkEnd w:id="73"/>
-    </w:p>
-    <w:p>
-      <w:pPr>
-        <w:pStyle w:val="Heading3"/>
-      </w:pPr>
-      <w:bookmarkStart w:id="74" w:name="_Toc507456425"/>
-      <w:r>
-        <w:t>Login</w:t>
-      </w:r>
-      <w:bookmarkEnd w:id="74"/>
     </w:p>
     <w:p>
       <w:pPr>
@@ -9424,11 +9422,11 @@
       <w:pPr>
         <w:pStyle w:val="Heading3"/>
       </w:pPr>
-      <w:bookmarkStart w:id="75" w:name="_Toc507456426"/>
+      <w:bookmarkStart w:id="74" w:name="_Toc507456426"/>
       <w:r>
         <w:t>Add/edit users</w:t>
       </w:r>
-      <w:bookmarkEnd w:id="75"/>
+      <w:bookmarkEnd w:id="74"/>
     </w:p>
     <w:p>
       <w:pPr>
@@ -9622,11 +9620,11 @@
       <w:pPr>
         <w:pStyle w:val="Heading3"/>
       </w:pPr>
-      <w:bookmarkStart w:id="76" w:name="_Toc507456427"/>
+      <w:bookmarkStart w:id="75" w:name="_Toc507456427"/>
       <w:r>
         <w:t>Dashboard</w:t>
       </w:r>
-      <w:bookmarkEnd w:id="76"/>
+      <w:bookmarkEnd w:id="75"/>
     </w:p>
     <w:p>
       <w:pPr>
@@ -9768,12 +9766,12 @@
       <w:pPr>
         <w:pStyle w:val="Heading3"/>
       </w:pPr>
-      <w:bookmarkStart w:id="77" w:name="_Toc507456428"/>
+      <w:bookmarkStart w:id="76" w:name="_Toc507456428"/>
       <w:r>
         <w:lastRenderedPageBreak/>
         <w:t>Add cars</w:t>
       </w:r>
-      <w:bookmarkEnd w:id="77"/>
+      <w:bookmarkEnd w:id="76"/>
     </w:p>
     <w:p>
       <w:pPr>
@@ -9920,11 +9918,11 @@
       <w:pPr>
         <w:pStyle w:val="Heading3"/>
       </w:pPr>
-      <w:bookmarkStart w:id="78" w:name="_Toc507456429"/>
+      <w:bookmarkStart w:id="77" w:name="_Toc507456429"/>
       <w:r>
         <w:t>Modify/Delete cars</w:t>
       </w:r>
-      <w:bookmarkEnd w:id="78"/>
+      <w:bookmarkEnd w:id="77"/>
     </w:p>
     <w:p>
       <w:pPr>
@@ -10106,11 +10104,11 @@
       <w:pPr>
         <w:pStyle w:val="Heading3"/>
       </w:pPr>
-      <w:bookmarkStart w:id="79" w:name="_Toc507456430"/>
+      <w:bookmarkStart w:id="78" w:name="_Toc507456430"/>
       <w:r>
         <w:t>View and edit test drives and orders</w:t>
       </w:r>
-      <w:bookmarkEnd w:id="79"/>
+      <w:bookmarkEnd w:id="78"/>
     </w:p>
     <w:p>
       <w:pPr>
@@ -10351,22 +10349,22 @@
       <w:pPr>
         <w:pStyle w:val="Heading2"/>
       </w:pPr>
-      <w:bookmarkStart w:id="80" w:name="_Toc507456431"/>
+      <w:bookmarkStart w:id="79" w:name="_Toc507456431"/>
       <w:r>
         <w:lastRenderedPageBreak/>
         <w:t>User class 3 – Car dealer employee</w:t>
       </w:r>
+      <w:bookmarkEnd w:id="79"/>
+    </w:p>
+    <w:p>
+      <w:pPr>
+        <w:pStyle w:val="Heading3"/>
+      </w:pPr>
+      <w:bookmarkStart w:id="80" w:name="_Toc507456432"/>
+      <w:r>
+        <w:t>Login</w:t>
+      </w:r>
       <w:bookmarkEnd w:id="80"/>
-    </w:p>
-    <w:p>
-      <w:pPr>
-        <w:pStyle w:val="Heading3"/>
-      </w:pPr>
-      <w:bookmarkStart w:id="81" w:name="_Toc507456432"/>
-      <w:r>
-        <w:t>Login</w:t>
-      </w:r>
-      <w:bookmarkEnd w:id="81"/>
     </w:p>
     <w:p>
       <w:pPr>
@@ -10581,11 +10579,11 @@
       <w:pPr>
         <w:pStyle w:val="Heading3"/>
       </w:pPr>
-      <w:bookmarkStart w:id="82" w:name="_Toc507456433"/>
+      <w:bookmarkStart w:id="81" w:name="_Toc507456433"/>
       <w:r>
         <w:t>View and edit test drives and orders</w:t>
       </w:r>
-      <w:bookmarkEnd w:id="82"/>
+      <w:bookmarkEnd w:id="81"/>
     </w:p>
     <w:p>
       <w:pPr>
@@ -10750,9 +10748,9 @@
       <w:pPr>
         <w:pStyle w:val="Heading1"/>
       </w:pPr>
-      <w:bookmarkStart w:id="83" w:name="_Toc441230994"/>
+      <w:bookmarkStart w:id="82" w:name="_Toc441230994"/>
+      <w:bookmarkStart w:id="83" w:name="_Toc507456434"/>
       <w:bookmarkStart w:id="84" w:name="_Toc439994690"/>
-      <w:bookmarkStart w:id="85" w:name="_Toc507456434"/>
       <w:r>
         <w:lastRenderedPageBreak/>
         <w:t>Other Non</w:t>
@@ -10763,21 +10761,21 @@
       <w:r>
         <w:t>functional Requirements</w:t>
       </w:r>
+      <w:bookmarkEnd w:id="82"/>
       <w:bookmarkEnd w:id="83"/>
+    </w:p>
+    <w:p>
+      <w:pPr>
+        <w:pStyle w:val="Heading2"/>
+      </w:pPr>
+      <w:bookmarkStart w:id="85" w:name="_Toc441230995"/>
+      <w:bookmarkStart w:id="86" w:name="_Toc507456435"/>
+      <w:r>
+        <w:t>Performance Requirements</w:t>
+      </w:r>
+      <w:bookmarkEnd w:id="84"/>
       <w:bookmarkEnd w:id="85"/>
-    </w:p>
-    <w:p>
-      <w:pPr>
-        <w:pStyle w:val="Heading2"/>
-      </w:pPr>
-      <w:bookmarkStart w:id="86" w:name="_Toc441230995"/>
-      <w:bookmarkStart w:id="87" w:name="_Toc507456435"/>
-      <w:r>
-        <w:t>Performance Requirements</w:t>
-      </w:r>
-      <w:bookmarkEnd w:id="84"/>
       <w:bookmarkEnd w:id="86"/>
-      <w:bookmarkEnd w:id="87"/>
     </w:p>
     <w:p>
       <w:pPr>
@@ -10893,23 +10891,49 @@
       <w:pPr>
         <w:pStyle w:val="Heading2"/>
       </w:pPr>
-      <w:bookmarkStart w:id="88" w:name="_Toc439994692"/>
-      <w:bookmarkStart w:id="89" w:name="_Toc441230997"/>
-      <w:bookmarkStart w:id="90" w:name="_Toc507456436"/>
+      <w:bookmarkStart w:id="87" w:name="_Toc439994692"/>
+      <w:bookmarkStart w:id="88" w:name="_Toc441230997"/>
+      <w:bookmarkStart w:id="89" w:name="_Toc507456436"/>
       <w:r>
         <w:t>Security Requirements</w:t>
       </w:r>
+      <w:bookmarkEnd w:id="87"/>
       <w:bookmarkEnd w:id="88"/>
       <w:bookmarkEnd w:id="89"/>
+    </w:p>
+    <w:p>
+      <w:pPr>
+        <w:pStyle w:val="Heading3"/>
+      </w:pPr>
+      <w:bookmarkStart w:id="90" w:name="_Toc507456437"/>
+      <w:r>
+        <w:t>Communication security</w:t>
+      </w:r>
       <w:bookmarkEnd w:id="90"/>
     </w:p>
     <w:p>
       <w:pPr>
+        <w:ind w:left="720"/>
+        <w:rPr>
+          <w:rFonts w:ascii="Arial" w:hAnsi="Arial" w:cs="Arial"/>
+          <w:sz w:val="22"/>
+        </w:rPr>
+      </w:pPr>
+      <w:r>
+        <w:rPr>
+          <w:rFonts w:ascii="Arial" w:hAnsi="Arial" w:cs="Arial"/>
+          <w:sz w:val="22"/>
+        </w:rPr>
+        <w:t>The communication between the server and the client website must be encrypted so as to avoid spywares. The website will operate on HTTPS protocol for security.</w:t>
+      </w:r>
+    </w:p>
+    <w:p>
+      <w:pPr>
         <w:pStyle w:val="Heading3"/>
       </w:pPr>
-      <w:bookmarkStart w:id="91" w:name="_Toc507456437"/>
-      <w:r>
-        <w:t>Communication security</w:t>
+      <w:bookmarkStart w:id="91" w:name="_Toc507456438"/>
+      <w:r>
+        <w:t>Account security</w:t>
       </w:r>
       <w:bookmarkEnd w:id="91"/>
     </w:p>
@@ -10926,142 +10950,116 @@
           <w:rFonts w:ascii="Arial" w:hAnsi="Arial" w:cs="Arial"/>
           <w:sz w:val="22"/>
         </w:rPr>
-        <w:t>The communication between the server and the client website must be encrypted so as to avoid spywares. The website will operate on HTTPS protocol for security.</w:t>
-      </w:r>
-    </w:p>
-    <w:p>
-      <w:pPr>
-        <w:pStyle w:val="Heading3"/>
-      </w:pPr>
-      <w:bookmarkStart w:id="92" w:name="_Toc507456438"/>
-      <w:r>
-        <w:t>Account security</w:t>
+        <w:t>The accounts created must be secure from external threats.</w:t>
+      </w:r>
+      <w:r>
+        <w:rPr>
+          <w:rFonts w:ascii="Arial" w:hAnsi="Arial" w:cs="Arial"/>
+          <w:sz w:val="22"/>
+        </w:rPr>
+        <w:t xml:space="preserve"> The database created will only be accessible from the website server. All the passwords in the database will be saved as hashes.</w:t>
+      </w:r>
+    </w:p>
+    <w:p/>
+    <w:p>
+      <w:pPr>
+        <w:pStyle w:val="Heading2"/>
+      </w:pPr>
+      <w:bookmarkStart w:id="92" w:name="_Toc439994693"/>
+      <w:bookmarkStart w:id="93" w:name="_Toc441230998"/>
+      <w:bookmarkStart w:id="94" w:name="_Toc507456439"/>
+      <w:r>
+        <w:t>Software Quality Attributes</w:t>
       </w:r>
       <w:bookmarkEnd w:id="92"/>
-    </w:p>
-    <w:p>
-      <w:pPr>
-        <w:ind w:left="720"/>
-        <w:rPr>
-          <w:rFonts w:ascii="Arial" w:hAnsi="Arial" w:cs="Arial"/>
-          <w:sz w:val="22"/>
-        </w:rPr>
-      </w:pPr>
-      <w:r>
-        <w:rPr>
-          <w:rFonts w:ascii="Arial" w:hAnsi="Arial" w:cs="Arial"/>
-          <w:sz w:val="22"/>
-        </w:rPr>
-        <w:t>The accounts created must be secure from external threats.</w:t>
-      </w:r>
-      <w:r>
-        <w:rPr>
-          <w:rFonts w:ascii="Arial" w:hAnsi="Arial" w:cs="Arial"/>
-          <w:sz w:val="22"/>
-        </w:rPr>
-        <w:t xml:space="preserve"> The database created will only be accessible from the website server. All the passwords in the database will be saved as hashes.</w:t>
-      </w:r>
-    </w:p>
-    <w:p/>
-    <w:p>
-      <w:pPr>
-        <w:pStyle w:val="Heading2"/>
-      </w:pPr>
-      <w:bookmarkStart w:id="93" w:name="_Toc439994693"/>
-      <w:bookmarkStart w:id="94" w:name="_Toc441230998"/>
-      <w:bookmarkStart w:id="95" w:name="_Toc507456439"/>
-      <w:r>
-        <w:t>Software Quality Attributes</w:t>
-      </w:r>
       <w:bookmarkEnd w:id="93"/>
       <w:bookmarkEnd w:id="94"/>
+    </w:p>
+    <w:p>
+      <w:pPr>
+        <w:pStyle w:val="Heading3"/>
+      </w:pPr>
+      <w:bookmarkStart w:id="95" w:name="_Toc507456440"/>
+      <w:r>
+        <w:t>Maintainability</w:t>
+      </w:r>
       <w:bookmarkEnd w:id="95"/>
     </w:p>
     <w:p>
       <w:pPr>
+        <w:ind w:left="720"/>
+        <w:rPr>
+          <w:rFonts w:ascii="Arial" w:hAnsi="Arial" w:cs="Arial"/>
+          <w:sz w:val="22"/>
+        </w:rPr>
+      </w:pPr>
+      <w:r>
+        <w:rPr>
+          <w:rFonts w:ascii="Arial" w:hAnsi="Arial" w:cs="Arial"/>
+          <w:sz w:val="22"/>
+        </w:rPr>
+        <w:t xml:space="preserve">The application should be easy to extend. The code should be </w:t>
+      </w:r>
+      <w:r>
+        <w:rPr>
+          <w:rFonts w:ascii="Arial" w:hAnsi="Arial" w:cs="Arial"/>
+          <w:sz w:val="22"/>
+        </w:rPr>
+        <w:t xml:space="preserve">written in a way that it favours </w:t>
+      </w:r>
+      <w:r>
+        <w:rPr>
+          <w:rFonts w:ascii="Arial" w:hAnsi="Arial" w:cs="Arial"/>
+          <w:sz w:val="22"/>
+        </w:rPr>
+        <w:t>implementation of new functions.</w:t>
+      </w:r>
+      <w:r>
+        <w:rPr>
+          <w:rFonts w:ascii="Arial" w:hAnsi="Arial" w:cs="Arial"/>
+          <w:sz w:val="22"/>
+        </w:rPr>
+        <w:t xml:space="preserve"> </w:t>
+      </w:r>
+      <w:r>
+        <w:rPr>
+          <w:rFonts w:ascii="Arial" w:hAnsi="Arial" w:cs="Arial"/>
+          <w:sz w:val="22"/>
+        </w:rPr>
+        <w:t>Test environments should be built for the application to allow testing of the applications different functions.</w:t>
+      </w:r>
+    </w:p>
+    <w:p>
+      <w:pPr>
         <w:pStyle w:val="Heading3"/>
       </w:pPr>
-      <w:bookmarkStart w:id="96" w:name="_Toc507456440"/>
-      <w:r>
-        <w:t>Maintainability</w:t>
+      <w:bookmarkStart w:id="96" w:name="_Toc507456441"/>
+      <w:r>
+        <w:t>Portability</w:t>
       </w:r>
       <w:bookmarkEnd w:id="96"/>
     </w:p>
     <w:p>
       <w:pPr>
         <w:ind w:left="720"/>
-        <w:rPr>
-          <w:rFonts w:ascii="Arial" w:hAnsi="Arial" w:cs="Arial"/>
-          <w:sz w:val="22"/>
-        </w:rPr>
-      </w:pPr>
-      <w:r>
-        <w:rPr>
-          <w:rFonts w:ascii="Arial" w:hAnsi="Arial" w:cs="Arial"/>
-          <w:sz w:val="22"/>
-        </w:rPr>
-        <w:t xml:space="preserve">The application should be easy to extend. The code should be </w:t>
-      </w:r>
-      <w:r>
-        <w:rPr>
-          <w:rFonts w:ascii="Arial" w:hAnsi="Arial" w:cs="Arial"/>
-          <w:sz w:val="22"/>
-        </w:rPr>
-        <w:t xml:space="preserve">written in a way that it favours </w:t>
-      </w:r>
-      <w:r>
-        <w:rPr>
-          <w:rFonts w:ascii="Arial" w:hAnsi="Arial" w:cs="Arial"/>
-          <w:sz w:val="22"/>
-        </w:rPr>
-        <w:t>implementation of new functions.</w:t>
-      </w:r>
-      <w:r>
-        <w:rPr>
-          <w:rFonts w:ascii="Arial" w:hAnsi="Arial" w:cs="Arial"/>
-          <w:sz w:val="22"/>
-        </w:rPr>
-        <w:t xml:space="preserve"> </w:t>
-      </w:r>
-      <w:r>
-        <w:rPr>
-          <w:rFonts w:ascii="Arial" w:hAnsi="Arial" w:cs="Arial"/>
-          <w:sz w:val="22"/>
-        </w:rPr>
-        <w:t>Test environments should be built for the application to allow testing of the applications different functions.</w:t>
-      </w:r>
-    </w:p>
-    <w:p>
-      <w:pPr>
-        <w:pStyle w:val="Heading3"/>
-      </w:pPr>
-      <w:bookmarkStart w:id="97" w:name="_Toc507456441"/>
-      <w:r>
-        <w:t>Portability</w:t>
+      </w:pPr>
+      <w:r>
+        <w:t>The application must be portable with mobile OS like iOS and Android.</w:t>
+      </w:r>
+    </w:p>
+    <w:p>
+      <w:pPr>
+        <w:pStyle w:val="Heading2"/>
+      </w:pPr>
+      <w:bookmarkStart w:id="97" w:name="_Toc439994694"/>
+      <w:bookmarkStart w:id="98" w:name="_Toc441230999"/>
+      <w:bookmarkStart w:id="99" w:name="_Toc507456442"/>
+      <w:r>
+        <w:t>Business Rules</w:t>
       </w:r>
       <w:bookmarkEnd w:id="97"/>
-    </w:p>
-    <w:p>
-      <w:pPr>
-        <w:ind w:left="720"/>
-      </w:pPr>
-      <w:r>
-        <w:t>The application must be portable with mobile OS like iOS and Android.</w:t>
-      </w:r>
-    </w:p>
-    <w:p>
-      <w:pPr>
-        <w:pStyle w:val="Heading2"/>
-      </w:pPr>
-      <w:bookmarkStart w:id="98" w:name="_Toc439994694"/>
-      <w:bookmarkStart w:id="99" w:name="_Toc441230999"/>
-      <w:bookmarkStart w:id="100" w:name="_Toc507456442"/>
-      <w:r>
-        <w:t>Business Rules</w:t>
-      </w:r>
       <w:bookmarkEnd w:id="98"/>
       <w:bookmarkEnd w:id="99"/>
-      <w:bookmarkEnd w:id="100"/>
     </w:p>
     <w:p>
       <w:pPr>
@@ -11079,9 +11077,9 @@
           <w:numId w:val="0"/>
         </w:numPr>
       </w:pPr>
-      <w:bookmarkStart w:id="101" w:name="_Toc439994698"/>
-      <w:bookmarkStart w:id="102" w:name="_Toc441231003"/>
-      <w:bookmarkStart w:id="103" w:name="_Toc507456443"/>
+      <w:bookmarkStart w:id="100" w:name="_Toc439994698"/>
+      <w:bookmarkStart w:id="101" w:name="_Toc441231003"/>
+      <w:bookmarkStart w:id="102" w:name="_Toc507456443"/>
       <w:r>
         <w:lastRenderedPageBreak/>
         <w:t xml:space="preserve">Appendix </w:t>
@@ -11092,9 +11090,9 @@
       <w:r>
         <w:t>: To Be Determined List</w:t>
       </w:r>
+      <w:bookmarkEnd w:id="100"/>
       <w:bookmarkEnd w:id="101"/>
       <w:bookmarkEnd w:id="102"/>
-      <w:bookmarkEnd w:id="103"/>
     </w:p>
     <w:p>
       <w:pPr>
@@ -11188,12 +11186,12 @@
           <w:numId w:val="0"/>
         </w:numPr>
       </w:pPr>
-      <w:bookmarkStart w:id="104" w:name="_Toc507456444"/>
+      <w:bookmarkStart w:id="103" w:name="_Toc507456444"/>
       <w:r>
         <w:lastRenderedPageBreak/>
         <w:t>Appendix B: Use Case diagrams</w:t>
       </w:r>
-      <w:bookmarkEnd w:id="104"/>
+      <w:bookmarkEnd w:id="103"/>
     </w:p>
     <w:p/>
     <w:p>
@@ -11274,12 +11272,12 @@
           <w:numId w:val="0"/>
         </w:numPr>
       </w:pPr>
-      <w:bookmarkStart w:id="105" w:name="_Toc507456445"/>
+      <w:bookmarkStart w:id="104" w:name="_Toc507456445"/>
       <w:r>
         <w:lastRenderedPageBreak/>
         <w:t>Appendix C: Sequence diagram</w:t>
       </w:r>
-      <w:bookmarkEnd w:id="105"/>
+      <w:bookmarkEnd w:id="104"/>
     </w:p>
     <w:p>
       <w:pPr>
@@ -11289,11 +11287,11 @@
           <w:numId w:val="9"/>
         </w:numPr>
       </w:pPr>
-      <w:bookmarkStart w:id="106" w:name="_Toc507456446"/>
+      <w:bookmarkStart w:id="105" w:name="_Toc507456446"/>
       <w:r>
         <w:t>User sequence diagram</w:t>
       </w:r>
-      <w:bookmarkEnd w:id="106"/>
+      <w:bookmarkEnd w:id="105"/>
     </w:p>
     <w:p/>
     <w:p>
@@ -11380,12 +11378,12 @@
           <w:numId w:val="9"/>
         </w:numPr>
       </w:pPr>
-      <w:bookmarkStart w:id="107" w:name="_Toc507456447"/>
+      <w:bookmarkStart w:id="106" w:name="_Toc507456447"/>
       <w:r>
         <w:lastRenderedPageBreak/>
         <w:t>Employee sequence diagram</w:t>
       </w:r>
-      <w:bookmarkEnd w:id="107"/>
+      <w:bookmarkEnd w:id="106"/>
     </w:p>
     <w:p>
       <w:pPr>
@@ -11471,12 +11469,12 @@
           <w:numId w:val="9"/>
         </w:numPr>
       </w:pPr>
-      <w:bookmarkStart w:id="108" w:name="_Toc507456448"/>
+      <w:bookmarkStart w:id="107" w:name="_Toc507456448"/>
       <w:r>
         <w:lastRenderedPageBreak/>
         <w:t>Administrator sequence diagram</w:t>
       </w:r>
-      <w:bookmarkEnd w:id="108"/>
+      <w:bookmarkEnd w:id="107"/>
     </w:p>
     <w:p>
       <w:pPr>
@@ -11562,14 +11560,17 @@
           <w:numId w:val="0"/>
         </w:numPr>
       </w:pPr>
-      <w:bookmarkStart w:id="109" w:name="_Toc507456449"/>
+      <w:bookmarkStart w:id="108" w:name="_Toc507456449"/>
       <w:r>
         <w:lastRenderedPageBreak/>
         <w:t>Appendix D: ER Diagram</w:t>
       </w:r>
-      <w:bookmarkEnd w:id="109"/>
-    </w:p>
-    <w:p>
+      <w:bookmarkEnd w:id="108"/>
+    </w:p>
+    <w:p>
+      <w:pPr>
+        <w:spacing w:line="240" w:lineRule="auto"/>
+      </w:pPr>
       <w:r>
         <w:rPr>
           <w:noProof/>
@@ -11582,7 +11583,7 @@
               <wp:align>center</wp:align>
             </wp:positionH>
             <wp:positionV relativeFrom="paragraph">
-              <wp:posOffset>1725614</wp:posOffset>
+              <wp:posOffset>1729424</wp:posOffset>
             </wp:positionV>
             <wp:extent cx="7915737" cy="4733857"/>
             <wp:effectExtent l="0" t="9207" r="317" b="318"/>
@@ -11638,9 +11639,97 @@
           </wp:anchor>
         </w:drawing>
       </w:r>
+      <w:r>
+        <w:br w:type="page"/>
+      </w:r>
+    </w:p>
+    <w:p>
+      <w:pPr>
+        <w:pStyle w:val="Heading1"/>
+        <w:numPr>
+          <w:ilvl w:val="0"/>
+          <w:numId w:val="0"/>
+        </w:numPr>
+      </w:pPr>
+      <w:r>
+        <w:rPr>
+          <w:noProof/>
+          <w:lang w:eastAsia="en-IN"/>
+        </w:rPr>
+        <w:lastRenderedPageBreak/>
+        <w:drawing>
+          <wp:anchor distT="0" distB="0" distL="114300" distR="114300" simplePos="0" relativeHeight="251671552" behindDoc="0" locked="0" layoutInCell="1" allowOverlap="1" wp14:anchorId="26FB6BBC" wp14:editId="1660D242">
+            <wp:simplePos x="0" y="0"/>
+            <wp:positionH relativeFrom="margin">
+              <wp:align>left</wp:align>
+            </wp:positionH>
+            <wp:positionV relativeFrom="paragraph">
+              <wp:posOffset>411480</wp:posOffset>
+            </wp:positionV>
+            <wp:extent cx="6286500" cy="7253865"/>
+            <wp:effectExtent l="0" t="0" r="0" b="4445"/>
+            <wp:wrapNone/>
+            <wp:docPr id="1" name="Picture 1"/>
+            <wp:cNvGraphicFramePr>
+              <a:graphicFrameLocks xmlns:a="http://schemas.openxmlformats.org/drawingml/2006/main" noChangeAspect="1"/>
+            </wp:cNvGraphicFramePr>
+            <a:graphic xmlns:a="http://schemas.openxmlformats.org/drawingml/2006/main">
+              <a:graphicData uri="http://schemas.openxmlformats.org/drawingml/2006/picture">
+                <pic:pic xmlns:pic="http://schemas.openxmlformats.org/drawingml/2006/picture">
+                  <pic:nvPicPr>
+                    <pic:cNvPr id="0" name="Picture 1"/>
+                    <pic:cNvPicPr>
+                      <a:picLocks noChangeAspect="1" noChangeArrowheads="1"/>
+                    </pic:cNvPicPr>
+                  </pic:nvPicPr>
+                  <pic:blipFill>
+                    <a:blip r:embed="rId18">
+                      <a:extLst>
+                        <a:ext uri="{28A0092B-C50C-407E-A947-70E740481C1C}">
+                          <a14:useLocalDpi xmlns:a14="http://schemas.microsoft.com/office/drawing/2010/main" val="0"/>
+                        </a:ext>
+                      </a:extLst>
+                    </a:blip>
+                    <a:srcRect/>
+                    <a:stretch>
+                      <a:fillRect/>
+                    </a:stretch>
+                  </pic:blipFill>
+                  <pic:spPr bwMode="auto">
+                    <a:xfrm>
+                      <a:off x="0" y="0"/>
+                      <a:ext cx="6287276" cy="7254760"/>
+                    </a:xfrm>
+                    <a:prstGeom prst="rect">
+                      <a:avLst/>
+                    </a:prstGeom>
+                    <a:noFill/>
+                    <a:ln>
+                      <a:noFill/>
+                    </a:ln>
+                  </pic:spPr>
+                </pic:pic>
+              </a:graphicData>
+            </a:graphic>
+            <wp14:sizeRelH relativeFrom="page">
+              <wp14:pctWidth>0</wp14:pctWidth>
+            </wp14:sizeRelH>
+            <wp14:sizeRelV relativeFrom="page">
+              <wp14:pctHeight>0</wp14:pctHeight>
+            </wp14:sizeRelV>
+          </wp:anchor>
+        </w:drawing>
+      </w:r>
+      <w:r>
+        <w:t>Appendix E: Activity diagram</w:t>
+      </w:r>
+    </w:p>
+    <w:p>
+      <w:bookmarkStart w:id="109" w:name="_GoBack"/>
+      <w:bookmarkEnd w:id="109"/>
     </w:p>
     <w:sectPr>
-      <w:headerReference w:type="default" r:id="rId18"/>
+      <w:headerReference w:type="default" r:id="rId19"/>
       <w:pgSz w:w="12240" w:h="15840" w:code="1"/>
       <w:pgMar w:top="1440" w:right="1296" w:bottom="1440" w:left="1296" w:header="720" w:footer="720" w:gutter="0"/>
       <w:pgNumType w:start="1"/>
@@ -11782,7 +11871,7 @@
       <w:rPr>
         <w:noProof/>
       </w:rPr>
-      <w:t>6</w:t>
+      <w:t>19</w:t>
     </w:r>
     <w:r>
       <w:fldChar w:fldCharType="end"/>
@@ -14052,7 +14141,7 @@
 </file>
 
 <file path=customXml/itemProps1.xml><?xml version="1.0" encoding="utf-8"?>
-<ds:datastoreItem xmlns:ds="http://schemas.openxmlformats.org/officeDocument/2006/customXml" ds:itemID="{6C4257F2-486A-4161-9688-52FF4A052F5B}">
+<ds:datastoreItem xmlns:ds="http://schemas.openxmlformats.org/officeDocument/2006/customXml" ds:itemID="{D6406FB5-BC2C-44A5-B32B-533ED1CC35D5}">
   <ds:schemaRefs>
     <ds:schemaRef ds:uri="http://schemas.openxmlformats.org/officeDocument/2006/bibliography"/>
   </ds:schemaRefs>

</xml_diff>